<commit_message>
Adding little quirks and features to the current site
</commit_message>
<xml_diff>
--- a/dadsmeetdads/Assign4.docx
+++ b/dadsmeetdads/Assign4.docx
@@ -11,10 +11,13 @@
         <w:spacing w:before="240" w:after="240"/>
       </w:pPr>
       <w:r>
-        <w:t>CS 008 Introd</w:t>
-      </w:r>
-      <w:r>
-        <w:t>uction to World Wide Web Design</w:t>
+        <w:t xml:space="preserve">CS </w:t>
+      </w:r>
+      <w:r>
+        <w:t xml:space="preserve">148 </w:t>
+      </w:r>
+      <w:r>
+        <w:t>Database Design for the Web</w:t>
       </w:r>
     </w:p>
     <w:p>
@@ -673,7 +676,7 @@
         <w:tblLook w:val="04A0" w:firstRow="1" w:lastRow="0" w:firstColumn="1" w:lastColumn="0" w:noHBand="0" w:noVBand="1"/>
       </w:tblPr>
       <w:tblGrid>
-        <w:gridCol w:w="1058"/>
+        <w:gridCol w:w="1132"/>
         <w:gridCol w:w="1675"/>
         <w:gridCol w:w="4959"/>
         <w:gridCol w:w="2008"/>
@@ -770,8 +773,6 @@
                 <w:szCs w:val="32"/>
               </w:rPr>
             </w:pPr>
-            <w:bookmarkStart w:id="2" w:name="_GoBack"/>
-            <w:bookmarkEnd w:id="2"/>
             <w:r>
               <w:rPr>
                 <w:rFonts w:ascii="Calibri" w:eastAsia="Times New Roman" w:hAnsi="Calibri" w:cs="Times New Roman"/>
@@ -2562,6 +2563,13 @@
                 <w:color w:val="000000"/>
               </w:rPr>
             </w:pPr>
+            <w:r>
+              <w:rPr>
+                <w:rFonts w:ascii="Calibri" w:eastAsia="Times New Roman" w:hAnsi="Calibri" w:cs="Times New Roman"/>
+                <w:color w:val="000000"/>
+              </w:rPr>
+              <w:t>11/1/14</w:t>
+            </w:r>
           </w:p>
         </w:tc>
         <w:tc>
@@ -2591,7 +2599,7 @@
                 <w:rFonts w:ascii="Calibri" w:eastAsia="Times New Roman" w:hAnsi="Calibri" w:cs="Times New Roman"/>
                 <w:color w:val="000000"/>
               </w:rPr>
-              <w:t>50</w:t>
+              <w:t>1</w:t>
             </w:r>
           </w:p>
         </w:tc>
@@ -2621,7 +2629,7 @@
                 <w:rFonts w:ascii="Calibri" w:eastAsia="Times New Roman" w:hAnsi="Calibri" w:cs="Times New Roman"/>
                 <w:color w:val="000000"/>
               </w:rPr>
-              <w:t>&lt;=Total Time Spent</w:t>
+              <w:t>Replacing old code with database stuff</w:t>
             </w:r>
           </w:p>
         </w:tc>
@@ -2646,6 +2654,13 @@
                 <w:color w:val="000000"/>
               </w:rPr>
             </w:pPr>
+            <w:r>
+              <w:rPr>
+                <w:rFonts w:ascii="Calibri" w:eastAsia="Times New Roman" w:hAnsi="Calibri" w:cs="Times New Roman"/>
+                <w:color w:val="000000"/>
+              </w:rPr>
+              <w:t>Will Nedds</w:t>
+            </w:r>
           </w:p>
         </w:tc>
       </w:tr>
@@ -2681,6 +2696,13 @@
               </w:rPr>
               <w:t> </w:t>
             </w:r>
+            <w:r>
+              <w:rPr>
+                <w:rFonts w:ascii="Calibri" w:eastAsia="Times New Roman" w:hAnsi="Calibri" w:cs="Times New Roman"/>
+                <w:color w:val="000000"/>
+              </w:rPr>
+              <w:t>11/2/14</w:t>
+            </w:r>
           </w:p>
         </w:tc>
         <w:tc>
@@ -2710,7 +2732,7 @@
                 <w:rFonts w:ascii="Calibri" w:eastAsia="Times New Roman" w:hAnsi="Calibri" w:cs="Times New Roman"/>
                 <w:color w:val="000000"/>
               </w:rPr>
-              <w:t> </w:t>
+              <w:t>5</w:t>
             </w:r>
           </w:p>
         </w:tc>
@@ -2740,7 +2762,7 @@
                 <w:rFonts w:ascii="Calibri" w:eastAsia="Times New Roman" w:hAnsi="Calibri" w:cs="Times New Roman"/>
                 <w:color w:val="000000"/>
               </w:rPr>
-              <w:t> </w:t>
+              <w:t>Gutting the site and making it run better</w:t>
             </w:r>
           </w:p>
         </w:tc>
@@ -2765,6 +2787,13 @@
                 <w:color w:val="000000"/>
               </w:rPr>
             </w:pPr>
+            <w:r>
+              <w:rPr>
+                <w:rFonts w:ascii="Calibri" w:eastAsia="Times New Roman" w:hAnsi="Calibri" w:cs="Times New Roman"/>
+                <w:color w:val="000000"/>
+              </w:rPr>
+              <w:t>Will Nedds</w:t>
+            </w:r>
           </w:p>
         </w:tc>
       </w:tr>
@@ -2792,6 +2821,13 @@
                 <w:color w:val="000000"/>
               </w:rPr>
             </w:pPr>
+            <w:r>
+              <w:rPr>
+                <w:rFonts w:ascii="Calibri" w:eastAsia="Times New Roman" w:hAnsi="Calibri" w:cs="Times New Roman"/>
+                <w:color w:val="000000"/>
+              </w:rPr>
+              <w:t>11/7/14</w:t>
+            </w:r>
           </w:p>
         </w:tc>
         <w:tc>
@@ -2815,6 +2851,13 @@
                 <w:color w:val="000000"/>
               </w:rPr>
             </w:pPr>
+            <w:r>
+              <w:rPr>
+                <w:rFonts w:ascii="Calibri" w:eastAsia="Times New Roman" w:hAnsi="Calibri" w:cs="Times New Roman"/>
+                <w:color w:val="000000"/>
+              </w:rPr>
+              <w:t>4.5</w:t>
+            </w:r>
           </w:p>
         </w:tc>
         <w:tc>
@@ -2837,6 +2880,22 @@
                 <w:color w:val="000000"/>
               </w:rPr>
             </w:pPr>
+            <w:r>
+              <w:rPr>
+                <w:rFonts w:ascii="Calibri" w:eastAsia="Times New Roman" w:hAnsi="Calibri" w:cs="Times New Roman"/>
+                <w:color w:val="000000"/>
+              </w:rPr>
+              <w:t xml:space="preserve">Invite Option, Ability to add more profiles, </w:t>
+            </w:r>
+            <w:proofErr w:type="spellStart"/>
+            <w:r>
+              <w:rPr>
+                <w:rFonts w:ascii="Calibri" w:eastAsia="Times New Roman" w:hAnsi="Calibri" w:cs="Times New Roman"/>
+                <w:color w:val="000000"/>
+              </w:rPr>
+              <w:t>etc</w:t>
+            </w:r>
+            <w:proofErr w:type="spellEnd"/>
           </w:p>
         </w:tc>
         <w:tc>
@@ -2860,6 +2919,13 @@
                 <w:color w:val="000000"/>
               </w:rPr>
             </w:pPr>
+            <w:r>
+              <w:rPr>
+                <w:rFonts w:ascii="Calibri" w:eastAsia="Times New Roman" w:hAnsi="Calibri" w:cs="Times New Roman"/>
+                <w:color w:val="000000"/>
+              </w:rPr>
+              <w:t>Will Nedds</w:t>
+            </w:r>
           </w:p>
         </w:tc>
       </w:tr>
@@ -2887,6 +2953,13 @@
                 <w:color w:val="000000"/>
               </w:rPr>
             </w:pPr>
+            <w:r>
+              <w:rPr>
+                <w:rFonts w:ascii="Calibri" w:eastAsia="Times New Roman" w:hAnsi="Calibri" w:cs="Times New Roman"/>
+                <w:color w:val="000000"/>
+              </w:rPr>
+              <w:t>11/8/14</w:t>
+            </w:r>
           </w:p>
         </w:tc>
         <w:tc>
@@ -2910,6 +2983,13 @@
                 <w:color w:val="000000"/>
               </w:rPr>
             </w:pPr>
+            <w:r>
+              <w:rPr>
+                <w:rFonts w:ascii="Calibri" w:eastAsia="Times New Roman" w:hAnsi="Calibri" w:cs="Times New Roman"/>
+                <w:color w:val="000000"/>
+              </w:rPr>
+              <w:t>3</w:t>
+            </w:r>
           </w:p>
         </w:tc>
         <w:tc>
@@ -2932,6 +3012,22 @@
                 <w:color w:val="000000"/>
               </w:rPr>
             </w:pPr>
+            <w:r>
+              <w:rPr>
+                <w:rFonts w:ascii="Calibri" w:eastAsia="Times New Roman" w:hAnsi="Calibri" w:cs="Times New Roman"/>
+                <w:color w:val="000000"/>
+              </w:rPr>
+              <w:t xml:space="preserve">Profile Editing, implementing </w:t>
+            </w:r>
+            <w:proofErr w:type="spellStart"/>
+            <w:r>
+              <w:rPr>
+                <w:rFonts w:ascii="Calibri" w:eastAsia="Times New Roman" w:hAnsi="Calibri" w:cs="Times New Roman"/>
+                <w:color w:val="000000"/>
+              </w:rPr>
+              <w:t>crud.php</w:t>
+            </w:r>
+            <w:proofErr w:type="spellEnd"/>
           </w:p>
         </w:tc>
         <w:tc>
@@ -2955,6 +3051,13 @@
                 <w:color w:val="000000"/>
               </w:rPr>
             </w:pPr>
+            <w:r>
+              <w:rPr>
+                <w:rFonts w:ascii="Calibri" w:eastAsia="Times New Roman" w:hAnsi="Calibri" w:cs="Times New Roman"/>
+                <w:color w:val="000000"/>
+              </w:rPr>
+              <w:t>Will Nedds</w:t>
+            </w:r>
           </w:p>
         </w:tc>
       </w:tr>
@@ -2982,6 +3085,13 @@
                 <w:color w:val="000000"/>
               </w:rPr>
             </w:pPr>
+            <w:r>
+              <w:rPr>
+                <w:rFonts w:ascii="Calibri" w:eastAsia="Times New Roman" w:hAnsi="Calibri" w:cs="Times New Roman"/>
+                <w:color w:val="000000"/>
+              </w:rPr>
+              <w:t>11/10/14</w:t>
+            </w:r>
           </w:p>
         </w:tc>
         <w:tc>
@@ -3005,6 +3115,13 @@
                 <w:color w:val="000000"/>
               </w:rPr>
             </w:pPr>
+            <w:r>
+              <w:rPr>
+                <w:rFonts w:ascii="Calibri" w:eastAsia="Times New Roman" w:hAnsi="Calibri" w:cs="Times New Roman"/>
+                <w:color w:val="000000"/>
+              </w:rPr>
+              <w:t>2</w:t>
+            </w:r>
           </w:p>
         </w:tc>
         <w:tc>
@@ -3027,6 +3144,29 @@
                 <w:color w:val="000000"/>
               </w:rPr>
             </w:pPr>
+            <w:r>
+              <w:rPr>
+                <w:rFonts w:ascii="Calibri" w:eastAsia="Times New Roman" w:hAnsi="Calibri" w:cs="Times New Roman"/>
+                <w:color w:val="000000"/>
+              </w:rPr>
+              <w:t xml:space="preserve">Getting </w:t>
+            </w:r>
+            <w:proofErr w:type="spellStart"/>
+            <w:r>
+              <w:rPr>
+                <w:rFonts w:ascii="Calibri" w:eastAsia="Times New Roman" w:hAnsi="Calibri" w:cs="Times New Roman"/>
+                <w:color w:val="000000"/>
+              </w:rPr>
+              <w:t>Github</w:t>
+            </w:r>
+            <w:proofErr w:type="spellEnd"/>
+            <w:r>
+              <w:rPr>
+                <w:rFonts w:ascii="Calibri" w:eastAsia="Times New Roman" w:hAnsi="Calibri" w:cs="Times New Roman"/>
+                <w:color w:val="000000"/>
+              </w:rPr>
+              <w:t xml:space="preserve"> up and running</w:t>
+            </w:r>
           </w:p>
         </w:tc>
         <w:tc>
@@ -3050,6 +3190,13 @@
                 <w:color w:val="000000"/>
               </w:rPr>
             </w:pPr>
+            <w:r>
+              <w:rPr>
+                <w:rFonts w:ascii="Calibri" w:eastAsia="Times New Roman" w:hAnsi="Calibri" w:cs="Times New Roman"/>
+                <w:color w:val="000000"/>
+              </w:rPr>
+              <w:t>Will Nedds</w:t>
+            </w:r>
           </w:p>
         </w:tc>
       </w:tr>
@@ -3077,6 +3224,13 @@
                 <w:color w:val="000000"/>
               </w:rPr>
             </w:pPr>
+            <w:r>
+              <w:rPr>
+                <w:rFonts w:ascii="Calibri" w:eastAsia="Times New Roman" w:hAnsi="Calibri" w:cs="Times New Roman"/>
+                <w:color w:val="000000"/>
+              </w:rPr>
+              <w:t>11/11/14</w:t>
+            </w:r>
           </w:p>
         </w:tc>
         <w:tc>
@@ -3100,6 +3254,13 @@
                 <w:color w:val="000000"/>
               </w:rPr>
             </w:pPr>
+            <w:r>
+              <w:rPr>
+                <w:rFonts w:ascii="Calibri" w:eastAsia="Times New Roman" w:hAnsi="Calibri" w:cs="Times New Roman"/>
+                <w:color w:val="000000"/>
+              </w:rPr>
+              <w:t>4</w:t>
+            </w:r>
           </w:p>
         </w:tc>
         <w:tc>
@@ -3122,6 +3283,13 @@
                 <w:color w:val="000000"/>
               </w:rPr>
             </w:pPr>
+            <w:r>
+              <w:rPr>
+                <w:rFonts w:ascii="Calibri" w:eastAsia="Times New Roman" w:hAnsi="Calibri" w:cs="Times New Roman"/>
+                <w:color w:val="000000"/>
+              </w:rPr>
+              <w:t>Added a message posting option</w:t>
+            </w:r>
           </w:p>
         </w:tc>
         <w:tc>
@@ -3145,6 +3313,13 @@
                 <w:color w:val="000000"/>
               </w:rPr>
             </w:pPr>
+            <w:r>
+              <w:rPr>
+                <w:rFonts w:ascii="Calibri" w:eastAsia="Times New Roman" w:hAnsi="Calibri" w:cs="Times New Roman"/>
+                <w:color w:val="000000"/>
+              </w:rPr>
+              <w:t>Will Nedds</w:t>
+            </w:r>
           </w:p>
         </w:tc>
       </w:tr>
@@ -3172,6 +3347,13 @@
                 <w:color w:val="000000"/>
               </w:rPr>
             </w:pPr>
+            <w:r>
+              <w:rPr>
+                <w:rFonts w:ascii="Calibri" w:eastAsia="Times New Roman" w:hAnsi="Calibri" w:cs="Times New Roman"/>
+                <w:color w:val="000000"/>
+              </w:rPr>
+              <w:t>11/13/14</w:t>
+            </w:r>
           </w:p>
         </w:tc>
         <w:tc>
@@ -3195,6 +3377,13 @@
                 <w:color w:val="000000"/>
               </w:rPr>
             </w:pPr>
+            <w:r>
+              <w:rPr>
+                <w:rFonts w:ascii="Calibri" w:eastAsia="Times New Roman" w:hAnsi="Calibri" w:cs="Times New Roman"/>
+                <w:color w:val="000000"/>
+              </w:rPr>
+              <w:t>2</w:t>
+            </w:r>
           </w:p>
         </w:tc>
         <w:tc>
@@ -3217,6 +3406,13 @@
                 <w:color w:val="000000"/>
               </w:rPr>
             </w:pPr>
+            <w:r>
+              <w:rPr>
+                <w:rFonts w:ascii="Calibri" w:eastAsia="Times New Roman" w:hAnsi="Calibri" w:cs="Times New Roman"/>
+                <w:color w:val="000000"/>
+              </w:rPr>
+              <w:t>Bug Fixes and Polishing</w:t>
+            </w:r>
           </w:p>
         </w:tc>
         <w:tc>
@@ -3240,6 +3436,13 @@
                 <w:color w:val="000000"/>
               </w:rPr>
             </w:pPr>
+            <w:r>
+              <w:rPr>
+                <w:rFonts w:ascii="Calibri" w:eastAsia="Times New Roman" w:hAnsi="Calibri" w:cs="Times New Roman"/>
+                <w:color w:val="000000"/>
+              </w:rPr>
+              <w:t>Will Nedds</w:t>
+            </w:r>
           </w:p>
         </w:tc>
       </w:tr>
@@ -3267,6 +3470,13 @@
                 <w:color w:val="000000"/>
               </w:rPr>
             </w:pPr>
+            <w:r>
+              <w:rPr>
+                <w:rFonts w:ascii="Calibri" w:eastAsia="Times New Roman" w:hAnsi="Calibri" w:cs="Times New Roman"/>
+                <w:color w:val="000000"/>
+              </w:rPr>
+              <w:t>11/14/14</w:t>
+            </w:r>
           </w:p>
         </w:tc>
         <w:tc>
@@ -3290,6 +3500,13 @@
                 <w:color w:val="000000"/>
               </w:rPr>
             </w:pPr>
+            <w:r>
+              <w:rPr>
+                <w:rFonts w:ascii="Calibri" w:eastAsia="Times New Roman" w:hAnsi="Calibri" w:cs="Times New Roman"/>
+                <w:color w:val="000000"/>
+              </w:rPr>
+              <w:t>1</w:t>
+            </w:r>
           </w:p>
         </w:tc>
         <w:tc>
@@ -3312,6 +3529,15 @@
                 <w:color w:val="000000"/>
               </w:rPr>
             </w:pPr>
+            <w:r>
+              <w:rPr>
+                <w:rFonts w:ascii="Calibri" w:eastAsia="Times New Roman" w:hAnsi="Calibri" w:cs="Times New Roman"/>
+                <w:color w:val="000000"/>
+              </w:rPr>
+              <w:t>Added a notifications feature</w:t>
+            </w:r>
+            <w:bookmarkStart w:id="2" w:name="_GoBack"/>
+            <w:bookmarkEnd w:id="2"/>
           </w:p>
         </w:tc>
         <w:tc>
@@ -3575,6 +3801,13 @@
                 <w:color w:val="000000"/>
               </w:rPr>
             </w:pPr>
+            <w:r>
+              <w:rPr>
+                <w:rFonts w:ascii="Calibri" w:eastAsia="Times New Roman" w:hAnsi="Calibri" w:cs="Times New Roman"/>
+                <w:color w:val="000000"/>
+              </w:rPr>
+              <w:t>50</w:t>
+            </w:r>
           </w:p>
         </w:tc>
         <w:tc>
@@ -3597,6 +3830,13 @@
                 <w:color w:val="000000"/>
               </w:rPr>
             </w:pPr>
+            <w:r>
+              <w:rPr>
+                <w:rFonts w:ascii="Calibri" w:eastAsia="Times New Roman" w:hAnsi="Calibri" w:cs="Times New Roman"/>
+                <w:color w:val="000000"/>
+              </w:rPr>
+              <w:t>&lt;=Total Time Spent</w:t>
+            </w:r>
           </w:p>
         </w:tc>
         <w:tc>
@@ -3712,7 +3952,7 @@
         <w:t xml:space="preserve"> stereotypes.</w:t>
       </w:r>
       <w:r>
-        <w:t xml:space="preserve"> No, you will not meet any dads. </w:t>
+        <w:t xml:space="preserve"> </w:t>
       </w:r>
     </w:p>
     <w:p>
@@ -3794,54 +4034,42 @@
     </w:p>
     <w:p>
       <w:pPr>
-        <w:spacing w:line="480" w:lineRule="auto"/>
-        <w:ind w:firstLine="720"/>
-      </w:pPr>
-      <w:r>
-        <w:t>This site creates fake profiles for people who fill out the form, creating pages that reflect the user’</w:t>
-      </w:r>
-      <w:r>
-        <w:t xml:space="preserve">s interests. </w:t>
-      </w:r>
-      <w:r>
-        <w:t>The</w:t>
-      </w:r>
-      <w:r>
-        <w:t xml:space="preserve"> code </w:t>
-      </w:r>
-      <w:r>
-        <w:t xml:space="preserve">writes most of the information to a .csv file, then </w:t>
-      </w:r>
-      <w:r>
-        <w:t xml:space="preserve">creates three PHP cookies: one for the profile picture, one for the text bio, and one for the unique user ID. The UUID is a single number that recognizes which row of the .csv file needs to be displayed. </w:t>
-      </w:r>
-      <w:r>
-        <w:t xml:space="preserve">After 72 hours, the cookies expire and the only way to display the user information is by changing the PHP code. The profile page will </w:t>
-      </w:r>
-      <w:r>
-        <w:t xml:space="preserve">consist of three sections: a dashboard, a main profile, and a “Dads You May </w:t>
-      </w:r>
-      <w:r>
-        <w:lastRenderedPageBreak/>
-        <w:t xml:space="preserve">Know” section. The color and formatting will feature white boxes with rounded edges, a la </w:t>
-      </w:r>
-      <w:proofErr w:type="spellStart"/>
-      <w:r>
-        <w:t>facebook</w:t>
-      </w:r>
-      <w:proofErr w:type="spellEnd"/>
-      <w:r>
-        <w:t>/twitter</w:t>
-      </w:r>
-      <w:r>
-        <w:t>.</w:t>
-      </w:r>
-    </w:p>
-    <w:p>
-      <w:pPr>
         <w:pStyle w:val="Heading3"/>
+        <w:rPr>
+          <w:b w:val="0"/>
+          <w:color w:val="auto"/>
+        </w:rPr>
       </w:pPr>
       <w:bookmarkStart w:id="9" w:name="_Toc253683498"/>
+      <w:r>
+        <w:rPr>
+          <w:b w:val="0"/>
+          <w:color w:val="auto"/>
+        </w:rPr>
+        <w:tab/>
+        <w:t xml:space="preserve">Any user that visits the site will be able to sign up for a Dads Meet Dads account. After confirming their email, they will be able to visit the site and meet other dads. Users can post on other </w:t>
+      </w:r>
+      <w:proofErr w:type="gramStart"/>
+      <w:r>
+        <w:rPr>
+          <w:b w:val="0"/>
+          <w:color w:val="auto"/>
+        </w:rPr>
+        <w:t>dads</w:t>
+      </w:r>
+      <w:proofErr w:type="gramEnd"/>
+      <w:r>
+        <w:rPr>
+          <w:b w:val="0"/>
+          <w:color w:val="auto"/>
+        </w:rPr>
+        <w:t xml:space="preserve"> message boards, find new dads to meet, and have a grand old time meeting other dads!</w:t>
+      </w:r>
+    </w:p>
+    <w:p>
+      <w:pPr>
+        <w:pStyle w:val="Heading3"/>
+      </w:pPr>
       <w:r>
         <w:t>Story Board</w:t>
       </w:r>
@@ -3969,7 +4197,7 @@
         <w:ind w:left="0"/>
         <w:textAlignment w:val="baseline"/>
         <w:rPr>
-          <w:rFonts w:ascii="inherit" w:hAnsi="inherit"/>
+          <w:rFonts w:ascii="inherit" w:hAnsi="inherit" w:hint="eastAsia"/>
           <w:color w:val="2C2C2C"/>
         </w:rPr>
       </w:pPr>
@@ -4007,7 +4235,7 @@
         <w:ind w:left="0"/>
         <w:textAlignment w:val="baseline"/>
         <w:rPr>
-          <w:rFonts w:ascii="inherit" w:hAnsi="inherit"/>
+          <w:rFonts w:ascii="inherit" w:hAnsi="inherit" w:hint="eastAsia"/>
           <w:color w:val="2C2C2C"/>
         </w:rPr>
       </w:pPr>
@@ -4038,7 +4266,7 @@
         <w:ind w:left="0"/>
         <w:textAlignment w:val="baseline"/>
         <w:rPr>
-          <w:rFonts w:ascii="inherit" w:hAnsi="inherit"/>
+          <w:rFonts w:ascii="inherit" w:hAnsi="inherit" w:hint="eastAsia"/>
           <w:color w:val="2C2C2C"/>
         </w:rPr>
       </w:pPr>
@@ -4092,7 +4320,7 @@
         <w:ind w:left="0"/>
         <w:textAlignment w:val="baseline"/>
         <w:rPr>
-          <w:rFonts w:ascii="inherit" w:hAnsi="inherit"/>
+          <w:rFonts w:ascii="inherit" w:hAnsi="inherit" w:hint="eastAsia"/>
           <w:color w:val="2C2C2C"/>
         </w:rPr>
       </w:pPr>
@@ -4131,7 +4359,7 @@
         <w:ind w:left="0"/>
         <w:textAlignment w:val="baseline"/>
         <w:rPr>
-          <w:rFonts w:ascii="inherit" w:hAnsi="inherit"/>
+          <w:rFonts w:ascii="inherit" w:hAnsi="inherit" w:hint="eastAsia"/>
           <w:color w:val="2C2C2C"/>
         </w:rPr>
       </w:pPr>
@@ -4169,7 +4397,7 @@
         <w:ind w:left="0"/>
         <w:textAlignment w:val="baseline"/>
         <w:rPr>
-          <w:rFonts w:ascii="inherit" w:hAnsi="inherit"/>
+          <w:rFonts w:ascii="inherit" w:hAnsi="inherit" w:hint="eastAsia"/>
           <w:color w:val="2C2C2C"/>
         </w:rPr>
       </w:pPr>
@@ -4207,7 +4435,7 @@
         <w:ind w:left="0"/>
         <w:textAlignment w:val="baseline"/>
         <w:rPr>
-          <w:rFonts w:ascii="inherit" w:hAnsi="inherit"/>
+          <w:rFonts w:ascii="inherit" w:hAnsi="inherit" w:hint="eastAsia"/>
           <w:color w:val="2C2C2C"/>
         </w:rPr>
       </w:pPr>
@@ -4245,7 +4473,7 @@
         <w:ind w:left="0"/>
         <w:textAlignment w:val="baseline"/>
         <w:rPr>
-          <w:rFonts w:ascii="inherit" w:hAnsi="inherit"/>
+          <w:rFonts w:ascii="inherit" w:hAnsi="inherit" w:hint="eastAsia"/>
           <w:color w:val="2C2C2C"/>
         </w:rPr>
       </w:pPr>
@@ -4299,7 +4527,7 @@
         <w:ind w:left="0"/>
         <w:textAlignment w:val="baseline"/>
         <w:rPr>
-          <w:rFonts w:ascii="inherit" w:hAnsi="inherit"/>
+          <w:rFonts w:ascii="inherit" w:hAnsi="inherit" w:hint="eastAsia"/>
           <w:color w:val="2C2C2C"/>
         </w:rPr>
       </w:pPr>
@@ -4337,7 +4565,7 @@
         <w:ind w:left="0"/>
         <w:textAlignment w:val="baseline"/>
         <w:rPr>
-          <w:rFonts w:ascii="inherit" w:hAnsi="inherit"/>
+          <w:rFonts w:ascii="inherit" w:hAnsi="inherit" w:hint="eastAsia"/>
           <w:color w:val="2C2C2C"/>
         </w:rPr>
       </w:pPr>
@@ -4391,7 +4619,7 @@
         <w:ind w:left="0"/>
         <w:textAlignment w:val="baseline"/>
         <w:rPr>
-          <w:rFonts w:ascii="inherit" w:hAnsi="inherit"/>
+          <w:rFonts w:ascii="inherit" w:hAnsi="inherit" w:hint="eastAsia"/>
           <w:color w:val="2C2C2C"/>
         </w:rPr>
       </w:pPr>
@@ -4429,7 +4657,7 @@
         <w:ind w:left="0"/>
         <w:textAlignment w:val="baseline"/>
         <w:rPr>
-          <w:rFonts w:ascii="inherit" w:hAnsi="inherit"/>
+          <w:rFonts w:ascii="inherit" w:hAnsi="inherit" w:hint="eastAsia"/>
           <w:color w:val="2C2C2C"/>
         </w:rPr>
       </w:pPr>
@@ -4483,7 +4711,7 @@
         <w:ind w:left="0"/>
         <w:textAlignment w:val="baseline"/>
         <w:rPr>
-          <w:rFonts w:ascii="inherit" w:hAnsi="inherit"/>
+          <w:rFonts w:ascii="inherit" w:hAnsi="inherit" w:hint="eastAsia"/>
           <w:color w:val="2C2C2C"/>
         </w:rPr>
       </w:pPr>
@@ -4521,7 +4749,7 @@
         <w:ind w:left="0"/>
         <w:textAlignment w:val="baseline"/>
         <w:rPr>
-          <w:rFonts w:ascii="inherit" w:hAnsi="inherit"/>
+          <w:rFonts w:ascii="inherit" w:hAnsi="inherit" w:hint="eastAsia"/>
           <w:color w:val="2C2C2C"/>
         </w:rPr>
       </w:pPr>
@@ -4559,7 +4787,7 @@
         <w:ind w:left="0"/>
         <w:textAlignment w:val="baseline"/>
         <w:rPr>
-          <w:rFonts w:ascii="inherit" w:hAnsi="inherit"/>
+          <w:rFonts w:ascii="inherit" w:hAnsi="inherit" w:hint="eastAsia"/>
           <w:color w:val="2C2C2C"/>
         </w:rPr>
       </w:pPr>
@@ -4581,7 +4809,7 @@
         <w:ind w:left="0"/>
         <w:textAlignment w:val="baseline"/>
         <w:rPr>
-          <w:rFonts w:ascii="inherit" w:hAnsi="inherit"/>
+          <w:rFonts w:ascii="inherit" w:hAnsi="inherit" w:hint="eastAsia"/>
           <w:color w:val="2C2C2C"/>
         </w:rPr>
       </w:pPr>
@@ -4610,7 +4838,7 @@
         <w:ind w:left="0"/>
         <w:textAlignment w:val="baseline"/>
         <w:rPr>
-          <w:rFonts w:ascii="inherit" w:hAnsi="inherit"/>
+          <w:rFonts w:ascii="inherit" w:hAnsi="inherit" w:hint="eastAsia"/>
           <w:color w:val="2C2C2C"/>
         </w:rPr>
       </w:pPr>
@@ -4641,7 +4869,7 @@
         <w:ind w:left="0"/>
         <w:textAlignment w:val="baseline"/>
         <w:rPr>
-          <w:rFonts w:ascii="inherit" w:hAnsi="inherit"/>
+          <w:rFonts w:ascii="inherit" w:hAnsi="inherit" w:hint="eastAsia"/>
           <w:color w:val="2C2C2C"/>
         </w:rPr>
       </w:pPr>
@@ -4903,7 +5131,21 @@
               <w:rFonts w:ascii="Calibri" w:eastAsia="Times New Roman" w:hAnsi="Calibri" w:cs="Times New Roman"/>
               <w:color w:val="000000"/>
             </w:rPr>
-            <w:t>Version &lt;1.0&gt;</w:t>
+            <w:t>Version &lt;</w:t>
+          </w:r>
+          <w:r>
+            <w:rPr>
+              <w:rFonts w:ascii="Calibri" w:eastAsia="Times New Roman" w:hAnsi="Calibri" w:cs="Times New Roman"/>
+              <w:color w:val="000000"/>
+            </w:rPr>
+            <w:t>2</w:t>
+          </w:r>
+          <w:r>
+            <w:rPr>
+              <w:rFonts w:ascii="Calibri" w:eastAsia="Times New Roman" w:hAnsi="Calibri" w:cs="Times New Roman"/>
+              <w:color w:val="000000"/>
+            </w:rPr>
+            <w:t>.0&gt;</w:t>
           </w:r>
         </w:p>
       </w:tc>
@@ -4968,7 +5210,7 @@
               <w:rFonts w:ascii="Calibri" w:eastAsia="Times New Roman" w:hAnsi="Calibri" w:cs="Times New Roman"/>
               <w:color w:val="000000"/>
             </w:rPr>
-            <w:t>4/6/14</w:t>
+            <w:t>11/7/14</w:t>
           </w:r>
         </w:p>
       </w:tc>

</xml_diff>